<commit_message>
adicionei o reademe.txt [featuresBranch]
</commit_message>
<xml_diff>
--- a/Exercicio.docx
+++ b/Exercicio.docx
@@ -4,6 +4,11 @@
   <w:body>
     <w:p>
       <w:pPr>
+        <w:pStyle w:val="ListParagraph"/>
+        <w:numPr>
+          <w:ilvl w:val="0"/>
+          <w:numId w:val="1"/>
+        </w:numPr>
         <w:rPr>
           <w:lang w:val="pt-BR"/>
         </w:rPr>
@@ -12,7 +17,7 @@
         <w:rPr>
           <w:lang w:val="pt-BR"/>
         </w:rPr>
-        <w:t>1.</w:t>
+        <w:t>E 2.</w:t>
       </w:r>
     </w:p>
     <w:p>
@@ -213,6 +218,752 @@
           <w:lang w:val="pt-BR"/>
         </w:rPr>
       </w:pPr>
+    </w:p>
+    <w:p>
+      <w:pPr>
+        <w:rPr>
+          <w:lang w:val="pt-BR"/>
+        </w:rPr>
+      </w:pPr>
+      <w:r>
+        <w:rPr>
+          <w:lang w:val="pt-BR"/>
+        </w:rPr>
+        <w:t>3.</w:t>
+      </w:r>
+    </w:p>
+    <w:p>
+      <w:pPr>
+        <w:rPr>
+          <w:lang w:val="pt-BR"/>
+        </w:rPr>
+      </w:pPr>
+    </w:p>
+    <w:p>
+      <w:pPr>
+        <w:rPr>
+          <w:lang w:val="pt-BR"/>
+        </w:rPr>
+      </w:pPr>
+      <w:proofErr w:type="spellStart"/>
+      <w:r>
+        <w:rPr>
+          <w:lang w:val="pt-BR"/>
+        </w:rPr>
+        <w:t>git</w:t>
+      </w:r>
+      <w:proofErr w:type="spellEnd"/>
+      <w:r>
+        <w:rPr>
+          <w:lang w:val="pt-BR"/>
+        </w:rPr>
+        <w:t xml:space="preserve"> </w:t>
+      </w:r>
+      <w:proofErr w:type="spellStart"/>
+      <w:proofErr w:type="gramStart"/>
+      <w:r>
+        <w:rPr>
+          <w:lang w:val="pt-BR"/>
+        </w:rPr>
+        <w:t>add</w:t>
+      </w:r>
+      <w:proofErr w:type="spellEnd"/>
+      <w:r>
+        <w:rPr>
+          <w:lang w:val="pt-BR"/>
+        </w:rPr>
+        <w:t xml:space="preserve"> .</w:t>
+      </w:r>
+      <w:proofErr w:type="gramEnd"/>
+    </w:p>
+    <w:p>
+      <w:pPr>
+        <w:rPr>
+          <w:lang w:val="pt-BR"/>
+        </w:rPr>
+      </w:pPr>
+    </w:p>
+    <w:p>
+      <w:pPr>
+        <w:rPr>
+          <w:lang w:val="pt-BR"/>
+        </w:rPr>
+      </w:pPr>
+      <w:r>
+        <w:rPr>
+          <w:lang w:val="pt-BR"/>
+        </w:rPr>
+        <w:t>4.</w:t>
+      </w:r>
+    </w:p>
+    <w:p>
+      <w:pPr>
+        <w:rPr>
+          <w:lang w:val="pt-BR"/>
+        </w:rPr>
+      </w:pPr>
+    </w:p>
+    <w:p>
+      <w:pPr>
+        <w:rPr>
+          <w:rFonts w:ascii="Andale Mono" w:hAnsi="Andale Mono" w:cs="Andale Mono"/>
+          <w:color w:val="2FFF12"/>
+        </w:rPr>
+      </w:pPr>
+      <w:r>
+        <w:rPr>
+          <w:rFonts w:ascii="Andale Mono" w:hAnsi="Andale Mono" w:cs="Andale Mono"/>
+          <w:color w:val="2FFF12"/>
+        </w:rPr>
+        <w:t>git commit -m "</w:t>
+      </w:r>
+      <w:proofErr w:type="spellStart"/>
+      <w:r>
+        <w:rPr>
+          <w:rFonts w:ascii="Andale Mono" w:hAnsi="Andale Mono" w:cs="Andale Mono"/>
+          <w:color w:val="2FFF12"/>
+        </w:rPr>
+        <w:t>primeiro</w:t>
+      </w:r>
+      <w:proofErr w:type="spellEnd"/>
+      <w:r>
+        <w:rPr>
+          <w:rFonts w:ascii="Andale Mono" w:hAnsi="Andale Mono" w:cs="Andale Mono"/>
+          <w:color w:val="2FFF12"/>
+        </w:rPr>
+        <w:t xml:space="preserve"> commit"</w:t>
+      </w:r>
+    </w:p>
+    <w:p>
+      <w:pPr>
+        <w:rPr>
+          <w:rFonts w:ascii="Andale Mono" w:hAnsi="Andale Mono" w:cs="Andale Mono"/>
+          <w:color w:val="2FFF12"/>
+        </w:rPr>
+      </w:pPr>
+    </w:p>
+    <w:p>
+      <w:pPr>
+        <w:rPr>
+          <w:rFonts w:ascii="Andale Mono" w:hAnsi="Andale Mono" w:cs="Andale Mono"/>
+          <w:color w:val="2FFF12"/>
+        </w:rPr>
+      </w:pPr>
+      <w:r>
+        <w:rPr>
+          <w:rFonts w:ascii="Andale Mono" w:hAnsi="Andale Mono" w:cs="Andale Mono"/>
+          <w:color w:val="2FFF12"/>
+        </w:rPr>
+        <w:t xml:space="preserve">5. </w:t>
+      </w:r>
+    </w:p>
+    <w:p>
+      <w:pPr>
+        <w:rPr>
+          <w:rFonts w:ascii="Andale Mono" w:hAnsi="Andale Mono" w:cs="Andale Mono"/>
+          <w:color w:val="2FFF12"/>
+        </w:rPr>
+      </w:pPr>
+    </w:p>
+    <w:p>
+      <w:pPr>
+        <w:rPr>
+          <w:rFonts w:ascii="Andale Mono" w:hAnsi="Andale Mono" w:cs="Andale Mono"/>
+          <w:color w:val="2FFF12"/>
+        </w:rPr>
+      </w:pPr>
+      <w:r>
+        <w:rPr>
+          <w:rFonts w:ascii="Andale Mono" w:hAnsi="Andale Mono" w:cs="Andale Mono"/>
+          <w:color w:val="2FFF12"/>
+        </w:rPr>
+        <w:t xml:space="preserve">git add </w:t>
+      </w:r>
+      <w:r>
+        <w:rPr>
+          <w:rFonts w:ascii="Andale Mono" w:hAnsi="Andale Mono" w:cs="Andale Mono"/>
+          <w:color w:val="2FFF12"/>
+        </w:rPr>
+        <w:t>–</w:t>
+      </w:r>
+      <w:r>
+        <w:rPr>
+          <w:rFonts w:ascii="Andale Mono" w:hAnsi="Andale Mono" w:cs="Andale Mono"/>
+          <w:color w:val="2FFF12"/>
+        </w:rPr>
+        <w:t>all</w:t>
+      </w:r>
+    </w:p>
+    <w:p>
+      <w:pPr>
+        <w:rPr>
+          <w:rFonts w:ascii="Andale Mono" w:hAnsi="Andale Mono" w:cs="Andale Mono"/>
+          <w:color w:val="2FFF12"/>
+        </w:rPr>
+      </w:pPr>
+    </w:p>
+    <w:p>
+      <w:pPr>
+        <w:rPr>
+          <w:rFonts w:ascii="Andale Mono" w:hAnsi="Andale Mono" w:cs="Andale Mono"/>
+          <w:color w:val="2FFF12"/>
+        </w:rPr>
+      </w:pPr>
+      <w:r>
+        <w:rPr>
+          <w:rFonts w:ascii="Andale Mono" w:hAnsi="Andale Mono" w:cs="Andale Mono"/>
+          <w:color w:val="2FFF12"/>
+        </w:rPr>
+        <w:t xml:space="preserve">6. </w:t>
+      </w:r>
+    </w:p>
+    <w:p>
+      <w:pPr>
+        <w:rPr>
+          <w:rFonts w:ascii="Andale Mono" w:hAnsi="Andale Mono" w:cs="Andale Mono"/>
+          <w:color w:val="2FFF12"/>
+        </w:rPr>
+      </w:pPr>
+    </w:p>
+    <w:p>
+      <w:pPr>
+        <w:tabs>
+          <w:tab w:val="left" w:pos="560"/>
+          <w:tab w:val="left" w:pos="1120"/>
+          <w:tab w:val="left" w:pos="1680"/>
+          <w:tab w:val="left" w:pos="2240"/>
+          <w:tab w:val="left" w:pos="2800"/>
+          <w:tab w:val="left" w:pos="3360"/>
+          <w:tab w:val="left" w:pos="3920"/>
+          <w:tab w:val="left" w:pos="4480"/>
+          <w:tab w:val="left" w:pos="5040"/>
+          <w:tab w:val="left" w:pos="5600"/>
+          <w:tab w:val="left" w:pos="6160"/>
+          <w:tab w:val="left" w:pos="6720"/>
+        </w:tabs>
+        <w:autoSpaceDE w:val="0"/>
+        <w:autoSpaceDN w:val="0"/>
+        <w:adjustRightInd w:val="0"/>
+        <w:rPr>
+          <w:rFonts w:ascii="Andale Mono" w:hAnsi="Andale Mono" w:cs="Andale Mono"/>
+          <w:color w:val="2FFF12"/>
+        </w:rPr>
+      </w:pPr>
+      <w:proofErr w:type="spellStart"/>
+      <w:r>
+        <w:rPr>
+          <w:rFonts w:ascii="Andale Mono" w:hAnsi="Andale Mono" w:cs="Andale Mono"/>
+          <w:color w:val="2FFF12"/>
+        </w:rPr>
+        <w:t>Universidades-MacBook-</w:t>
+      </w:r>
+      <w:proofErr w:type="gramStart"/>
+      <w:r>
+        <w:rPr>
+          <w:rFonts w:ascii="Andale Mono" w:hAnsi="Andale Mono" w:cs="Andale Mono"/>
+          <w:color w:val="2FFF12"/>
+        </w:rPr>
+        <w:t>Pro:Exe</w:t>
+      </w:r>
+      <w:proofErr w:type="gramEnd"/>
+      <w:r>
+        <w:rPr>
+          <w:rFonts w:ascii="Andale Mono" w:hAnsi="Andale Mono" w:cs="Andale Mono"/>
+          <w:color w:val="2FFF12"/>
+        </w:rPr>
+        <w:t>_Git</w:t>
+      </w:r>
+      <w:proofErr w:type="spellEnd"/>
+      <w:r>
+        <w:rPr>
+          <w:rFonts w:ascii="Andale Mono" w:hAnsi="Andale Mono" w:cs="Andale Mono"/>
+          <w:color w:val="2FFF12"/>
+        </w:rPr>
+        <w:t xml:space="preserve"> </w:t>
+      </w:r>
+      <w:proofErr w:type="spellStart"/>
+      <w:r>
+        <w:rPr>
+          <w:rFonts w:ascii="Andale Mono" w:hAnsi="Andale Mono" w:cs="Andale Mono"/>
+          <w:color w:val="2FFF12"/>
+        </w:rPr>
+        <w:t>usp</w:t>
+      </w:r>
+      <w:proofErr w:type="spellEnd"/>
+      <w:r>
+        <w:rPr>
+          <w:rFonts w:ascii="Andale Mono" w:hAnsi="Andale Mono" w:cs="Andale Mono"/>
+          <w:color w:val="2FFF12"/>
+        </w:rPr>
+        <w:t>$ git reset --hard HEAD</w:t>
+      </w:r>
+    </w:p>
+    <w:p>
+      <w:pPr>
+        <w:tabs>
+          <w:tab w:val="left" w:pos="560"/>
+          <w:tab w:val="left" w:pos="1120"/>
+          <w:tab w:val="left" w:pos="1680"/>
+          <w:tab w:val="left" w:pos="2240"/>
+          <w:tab w:val="left" w:pos="2800"/>
+          <w:tab w:val="left" w:pos="3360"/>
+          <w:tab w:val="left" w:pos="3920"/>
+          <w:tab w:val="left" w:pos="4480"/>
+          <w:tab w:val="left" w:pos="5040"/>
+          <w:tab w:val="left" w:pos="5600"/>
+          <w:tab w:val="left" w:pos="6160"/>
+          <w:tab w:val="left" w:pos="6720"/>
+        </w:tabs>
+        <w:autoSpaceDE w:val="0"/>
+        <w:autoSpaceDN w:val="0"/>
+        <w:adjustRightInd w:val="0"/>
+        <w:rPr>
+          <w:rFonts w:ascii="Andale Mono" w:hAnsi="Andale Mono" w:cs="Andale Mono"/>
+          <w:color w:val="2FFF12"/>
+        </w:rPr>
+      </w:pPr>
+      <w:r>
+        <w:rPr>
+          <w:rFonts w:ascii="Andale Mono" w:hAnsi="Andale Mono" w:cs="Andale Mono"/>
+          <w:color w:val="2FFF12"/>
+        </w:rPr>
+        <w:t xml:space="preserve">HEAD is now at 1d88a13 </w:t>
+      </w:r>
+      <w:proofErr w:type="spellStart"/>
+      <w:r>
+        <w:rPr>
+          <w:rFonts w:ascii="Andale Mono" w:hAnsi="Andale Mono" w:cs="Andale Mono"/>
+          <w:color w:val="2FFF12"/>
+        </w:rPr>
+        <w:t>primeiro</w:t>
+      </w:r>
+      <w:proofErr w:type="spellEnd"/>
+      <w:r>
+        <w:rPr>
+          <w:rFonts w:ascii="Andale Mono" w:hAnsi="Andale Mono" w:cs="Andale Mono"/>
+          <w:color w:val="2FFF12"/>
+        </w:rPr>
+        <w:t xml:space="preserve"> commit</w:t>
+      </w:r>
+    </w:p>
+    <w:p>
+      <w:pPr>
+        <w:tabs>
+          <w:tab w:val="left" w:pos="560"/>
+          <w:tab w:val="left" w:pos="1120"/>
+          <w:tab w:val="left" w:pos="1680"/>
+          <w:tab w:val="left" w:pos="2240"/>
+          <w:tab w:val="left" w:pos="2800"/>
+          <w:tab w:val="left" w:pos="3360"/>
+          <w:tab w:val="left" w:pos="3920"/>
+          <w:tab w:val="left" w:pos="4480"/>
+          <w:tab w:val="left" w:pos="5040"/>
+          <w:tab w:val="left" w:pos="5600"/>
+          <w:tab w:val="left" w:pos="6160"/>
+          <w:tab w:val="left" w:pos="6720"/>
+        </w:tabs>
+        <w:autoSpaceDE w:val="0"/>
+        <w:autoSpaceDN w:val="0"/>
+        <w:adjustRightInd w:val="0"/>
+        <w:rPr>
+          <w:rFonts w:ascii="Andale Mono" w:hAnsi="Andale Mono" w:cs="Andale Mono"/>
+          <w:color w:val="2FFF12"/>
+        </w:rPr>
+      </w:pPr>
+      <w:proofErr w:type="spellStart"/>
+      <w:r>
+        <w:rPr>
+          <w:rFonts w:ascii="Andale Mono" w:hAnsi="Andale Mono" w:cs="Andale Mono"/>
+          <w:color w:val="2FFF12"/>
+        </w:rPr>
+        <w:t>Universidades-MacBook-</w:t>
+      </w:r>
+      <w:proofErr w:type="gramStart"/>
+      <w:r>
+        <w:rPr>
+          <w:rFonts w:ascii="Andale Mono" w:hAnsi="Andale Mono" w:cs="Andale Mono"/>
+          <w:color w:val="2FFF12"/>
+        </w:rPr>
+        <w:t>Pro:Exe</w:t>
+      </w:r>
+      <w:proofErr w:type="gramEnd"/>
+      <w:r>
+        <w:rPr>
+          <w:rFonts w:ascii="Andale Mono" w:hAnsi="Andale Mono" w:cs="Andale Mono"/>
+          <w:color w:val="2FFF12"/>
+        </w:rPr>
+        <w:t>_Git</w:t>
+      </w:r>
+      <w:proofErr w:type="spellEnd"/>
+      <w:r>
+        <w:rPr>
+          <w:rFonts w:ascii="Andale Mono" w:hAnsi="Andale Mono" w:cs="Andale Mono"/>
+          <w:color w:val="2FFF12"/>
+        </w:rPr>
+        <w:t xml:space="preserve"> </w:t>
+      </w:r>
+      <w:proofErr w:type="spellStart"/>
+      <w:r>
+        <w:rPr>
+          <w:rFonts w:ascii="Andale Mono" w:hAnsi="Andale Mono" w:cs="Andale Mono"/>
+          <w:color w:val="2FFF12"/>
+        </w:rPr>
+        <w:t>usp</w:t>
+      </w:r>
+      <w:proofErr w:type="spellEnd"/>
+      <w:r>
+        <w:rPr>
+          <w:rFonts w:ascii="Andale Mono" w:hAnsi="Andale Mono" w:cs="Andale Mono"/>
+          <w:color w:val="2FFF12"/>
+        </w:rPr>
+        <w:t>$ git add --all</w:t>
+      </w:r>
+    </w:p>
+    <w:p>
+      <w:pPr>
+        <w:tabs>
+          <w:tab w:val="left" w:pos="560"/>
+          <w:tab w:val="left" w:pos="1120"/>
+          <w:tab w:val="left" w:pos="1680"/>
+          <w:tab w:val="left" w:pos="2240"/>
+          <w:tab w:val="left" w:pos="2800"/>
+          <w:tab w:val="left" w:pos="3360"/>
+          <w:tab w:val="left" w:pos="3920"/>
+          <w:tab w:val="left" w:pos="4480"/>
+          <w:tab w:val="left" w:pos="5040"/>
+          <w:tab w:val="left" w:pos="5600"/>
+          <w:tab w:val="left" w:pos="6160"/>
+          <w:tab w:val="left" w:pos="6720"/>
+        </w:tabs>
+        <w:autoSpaceDE w:val="0"/>
+        <w:autoSpaceDN w:val="0"/>
+        <w:adjustRightInd w:val="0"/>
+        <w:rPr>
+          <w:rFonts w:ascii="Andale Mono" w:hAnsi="Andale Mono" w:cs="Andale Mono"/>
+          <w:color w:val="2FFF12"/>
+        </w:rPr>
+      </w:pPr>
+      <w:proofErr w:type="spellStart"/>
+      <w:r>
+        <w:rPr>
+          <w:rFonts w:ascii="Andale Mono" w:hAnsi="Andale Mono" w:cs="Andale Mono"/>
+          <w:color w:val="2FFF12"/>
+        </w:rPr>
+        <w:t>Universidades-MacBook-</w:t>
+      </w:r>
+      <w:proofErr w:type="gramStart"/>
+      <w:r>
+        <w:rPr>
+          <w:rFonts w:ascii="Andale Mono" w:hAnsi="Andale Mono" w:cs="Andale Mono"/>
+          <w:color w:val="2FFF12"/>
+        </w:rPr>
+        <w:t>Pro:Exe</w:t>
+      </w:r>
+      <w:proofErr w:type="gramEnd"/>
+      <w:r>
+        <w:rPr>
+          <w:rFonts w:ascii="Andale Mono" w:hAnsi="Andale Mono" w:cs="Andale Mono"/>
+          <w:color w:val="2FFF12"/>
+        </w:rPr>
+        <w:t>_Git</w:t>
+      </w:r>
+      <w:proofErr w:type="spellEnd"/>
+      <w:r>
+        <w:rPr>
+          <w:rFonts w:ascii="Andale Mono" w:hAnsi="Andale Mono" w:cs="Andale Mono"/>
+          <w:color w:val="2FFF12"/>
+        </w:rPr>
+        <w:t xml:space="preserve"> </w:t>
+      </w:r>
+      <w:proofErr w:type="spellStart"/>
+      <w:r>
+        <w:rPr>
+          <w:rFonts w:ascii="Andale Mono" w:hAnsi="Andale Mono" w:cs="Andale Mono"/>
+          <w:color w:val="2FFF12"/>
+        </w:rPr>
+        <w:t>usp</w:t>
+      </w:r>
+      <w:proofErr w:type="spellEnd"/>
+      <w:r>
+        <w:rPr>
+          <w:rFonts w:ascii="Andale Mono" w:hAnsi="Andale Mono" w:cs="Andale Mono"/>
+          <w:color w:val="2FFF12"/>
+        </w:rPr>
+        <w:t>$ git commit -m "</w:t>
+      </w:r>
+      <w:proofErr w:type="spellStart"/>
+      <w:r>
+        <w:rPr>
+          <w:rFonts w:ascii="Andale Mono" w:hAnsi="Andale Mono" w:cs="Andale Mono"/>
+          <w:color w:val="2FFF12"/>
+        </w:rPr>
+        <w:t>primeiro</w:t>
+      </w:r>
+      <w:proofErr w:type="spellEnd"/>
+      <w:r>
+        <w:rPr>
+          <w:rFonts w:ascii="Andale Mono" w:hAnsi="Andale Mono" w:cs="Andale Mono"/>
+          <w:color w:val="2FFF12"/>
+        </w:rPr>
+        <w:t xml:space="preserve"> commit </w:t>
+      </w:r>
+      <w:proofErr w:type="spellStart"/>
+      <w:r>
+        <w:rPr>
+          <w:rFonts w:ascii="Andale Mono" w:hAnsi="Andale Mono" w:cs="Andale Mono"/>
+          <w:color w:val="2FFF12"/>
+        </w:rPr>
+        <w:t>subindo</w:t>
+      </w:r>
+      <w:proofErr w:type="spellEnd"/>
+      <w:r>
+        <w:rPr>
+          <w:rFonts w:ascii="Andale Mono" w:hAnsi="Andale Mono" w:cs="Andale Mono"/>
+          <w:color w:val="2FFF12"/>
+        </w:rPr>
+        <w:t xml:space="preserve"> pasta resources"</w:t>
+      </w:r>
+    </w:p>
+    <w:p>
+      <w:pPr>
+        <w:tabs>
+          <w:tab w:val="left" w:pos="560"/>
+          <w:tab w:val="left" w:pos="1120"/>
+          <w:tab w:val="left" w:pos="1680"/>
+          <w:tab w:val="left" w:pos="2240"/>
+          <w:tab w:val="left" w:pos="2800"/>
+          <w:tab w:val="left" w:pos="3360"/>
+          <w:tab w:val="left" w:pos="3920"/>
+          <w:tab w:val="left" w:pos="4480"/>
+          <w:tab w:val="left" w:pos="5040"/>
+          <w:tab w:val="left" w:pos="5600"/>
+          <w:tab w:val="left" w:pos="6160"/>
+          <w:tab w:val="left" w:pos="6720"/>
+        </w:tabs>
+        <w:autoSpaceDE w:val="0"/>
+        <w:autoSpaceDN w:val="0"/>
+        <w:adjustRightInd w:val="0"/>
+        <w:rPr>
+          <w:rFonts w:ascii="Andale Mono" w:hAnsi="Andale Mono" w:cs="Andale Mono"/>
+          <w:color w:val="2FFF12"/>
+        </w:rPr>
+      </w:pPr>
+      <w:r>
+        <w:rPr>
+          <w:rFonts w:ascii="Andale Mono" w:hAnsi="Andale Mono" w:cs="Andale Mono"/>
+          <w:color w:val="2FFF12"/>
+        </w:rPr>
+        <w:t>On branch master</w:t>
+      </w:r>
+    </w:p>
+    <w:p>
+      <w:pPr>
+        <w:rPr>
+          <w:rFonts w:ascii="Andale Mono" w:hAnsi="Andale Mono" w:cs="Andale Mono"/>
+          <w:color w:val="2FFF12"/>
+        </w:rPr>
+      </w:pPr>
+      <w:r>
+        <w:rPr>
+          <w:rFonts w:ascii="Andale Mono" w:hAnsi="Andale Mono" w:cs="Andale Mono"/>
+          <w:color w:val="2FFF12"/>
+        </w:rPr>
+        <w:t>nothing to commit, working tree clean</w:t>
+      </w:r>
+    </w:p>
+    <w:p>
+      <w:pPr>
+        <w:rPr>
+          <w:rFonts w:ascii="Andale Mono" w:hAnsi="Andale Mono" w:cs="Andale Mono"/>
+          <w:color w:val="2FFF12"/>
+        </w:rPr>
+      </w:pPr>
+    </w:p>
+    <w:p>
+      <w:pPr>
+        <w:rPr>
+          <w:rFonts w:ascii="Andale Mono" w:hAnsi="Andale Mono" w:cs="Andale Mono"/>
+          <w:color w:val="2FFF12"/>
+        </w:rPr>
+      </w:pPr>
+      <w:r>
+        <w:rPr>
+          <w:rFonts w:ascii="Andale Mono" w:hAnsi="Andale Mono" w:cs="Andale Mono"/>
+          <w:color w:val="2FFF12"/>
+        </w:rPr>
+        <w:t>7.</w:t>
+      </w:r>
+    </w:p>
+    <w:p>
+      <w:pPr>
+        <w:rPr>
+          <w:rFonts w:ascii="Andale Mono" w:hAnsi="Andale Mono" w:cs="Andale Mono"/>
+          <w:color w:val="2FFF12"/>
+        </w:rPr>
+      </w:pPr>
+    </w:p>
+    <w:p>
+      <w:pPr>
+        <w:tabs>
+          <w:tab w:val="left" w:pos="560"/>
+          <w:tab w:val="left" w:pos="1120"/>
+          <w:tab w:val="left" w:pos="1680"/>
+          <w:tab w:val="left" w:pos="2240"/>
+          <w:tab w:val="left" w:pos="2800"/>
+          <w:tab w:val="left" w:pos="3360"/>
+          <w:tab w:val="left" w:pos="3920"/>
+          <w:tab w:val="left" w:pos="4480"/>
+          <w:tab w:val="left" w:pos="5040"/>
+          <w:tab w:val="left" w:pos="5600"/>
+          <w:tab w:val="left" w:pos="6160"/>
+          <w:tab w:val="left" w:pos="6720"/>
+        </w:tabs>
+        <w:autoSpaceDE w:val="0"/>
+        <w:autoSpaceDN w:val="0"/>
+        <w:adjustRightInd w:val="0"/>
+        <w:rPr>
+          <w:rFonts w:ascii="Andale Mono" w:hAnsi="Andale Mono" w:cs="Andale Mono"/>
+          <w:color w:val="2FFF12"/>
+        </w:rPr>
+      </w:pPr>
+      <w:proofErr w:type="spellStart"/>
+      <w:r>
+        <w:rPr>
+          <w:rFonts w:ascii="Andale Mono" w:hAnsi="Andale Mono" w:cs="Andale Mono"/>
+          <w:color w:val="2FFF12"/>
+        </w:rPr>
+        <w:t>Universidades-MacBook-</w:t>
+      </w:r>
+      <w:proofErr w:type="gramStart"/>
+      <w:r>
+        <w:rPr>
+          <w:rFonts w:ascii="Andale Mono" w:hAnsi="Andale Mono" w:cs="Andale Mono"/>
+          <w:color w:val="2FFF12"/>
+        </w:rPr>
+        <w:t>Pro:Exe</w:t>
+      </w:r>
+      <w:proofErr w:type="gramEnd"/>
+      <w:r>
+        <w:rPr>
+          <w:rFonts w:ascii="Andale Mono" w:hAnsi="Andale Mono" w:cs="Andale Mono"/>
+          <w:color w:val="2FFF12"/>
+        </w:rPr>
+        <w:t>_Git</w:t>
+      </w:r>
+      <w:proofErr w:type="spellEnd"/>
+      <w:r>
+        <w:rPr>
+          <w:rFonts w:ascii="Andale Mono" w:hAnsi="Andale Mono" w:cs="Andale Mono"/>
+          <w:color w:val="2FFF12"/>
+        </w:rPr>
+        <w:t xml:space="preserve"> </w:t>
+      </w:r>
+      <w:proofErr w:type="spellStart"/>
+      <w:r>
+        <w:rPr>
+          <w:rFonts w:ascii="Andale Mono" w:hAnsi="Andale Mono" w:cs="Andale Mono"/>
+          <w:color w:val="2FFF12"/>
+        </w:rPr>
+        <w:t>usp</w:t>
+      </w:r>
+      <w:proofErr w:type="spellEnd"/>
+      <w:r>
+        <w:rPr>
+          <w:rFonts w:ascii="Andale Mono" w:hAnsi="Andale Mono" w:cs="Andale Mono"/>
+          <w:color w:val="2FFF12"/>
+        </w:rPr>
+        <w:t xml:space="preserve">$ git checkout -b </w:t>
+      </w:r>
+      <w:proofErr w:type="spellStart"/>
+      <w:r>
+        <w:rPr>
+          <w:rFonts w:ascii="Andale Mono" w:hAnsi="Andale Mono" w:cs="Andale Mono"/>
+          <w:color w:val="2FFF12"/>
+        </w:rPr>
+        <w:t>featureBranch</w:t>
+      </w:r>
+      <w:proofErr w:type="spellEnd"/>
+    </w:p>
+    <w:p>
+      <w:pPr>
+        <w:tabs>
+          <w:tab w:val="left" w:pos="560"/>
+          <w:tab w:val="left" w:pos="1120"/>
+          <w:tab w:val="left" w:pos="1680"/>
+          <w:tab w:val="left" w:pos="2240"/>
+          <w:tab w:val="left" w:pos="2800"/>
+          <w:tab w:val="left" w:pos="3360"/>
+          <w:tab w:val="left" w:pos="3920"/>
+          <w:tab w:val="left" w:pos="4480"/>
+          <w:tab w:val="left" w:pos="5040"/>
+          <w:tab w:val="left" w:pos="5600"/>
+          <w:tab w:val="left" w:pos="6160"/>
+          <w:tab w:val="left" w:pos="6720"/>
+        </w:tabs>
+        <w:autoSpaceDE w:val="0"/>
+        <w:autoSpaceDN w:val="0"/>
+        <w:adjustRightInd w:val="0"/>
+        <w:rPr>
+          <w:rFonts w:ascii="Andale Mono" w:hAnsi="Andale Mono" w:cs="Andale Mono"/>
+          <w:color w:val="2FFF12"/>
+        </w:rPr>
+      </w:pPr>
+      <w:r>
+        <w:rPr>
+          <w:rFonts w:ascii="Andale Mono" w:hAnsi="Andale Mono" w:cs="Andale Mono"/>
+          <w:color w:val="2FFF12"/>
+        </w:rPr>
+        <w:t>M</w:t>
+      </w:r>
+      <w:r>
+        <w:rPr>
+          <w:rFonts w:ascii="Andale Mono" w:hAnsi="Andale Mono" w:cs="Andale Mono"/>
+          <w:color w:val="2FFF12"/>
+        </w:rPr>
+        <w:tab/>
+        <w:t>Exercicio.docx</w:t>
+      </w:r>
+    </w:p>
+    <w:p>
+      <w:pPr>
+        <w:rPr>
+          <w:rFonts w:ascii="Andale Mono" w:hAnsi="Andale Mono" w:cs="Andale Mono"/>
+          <w:color w:val="2FFF12"/>
+        </w:rPr>
+      </w:pPr>
+      <w:r>
+        <w:rPr>
+          <w:rFonts w:ascii="Andale Mono" w:hAnsi="Andale Mono" w:cs="Andale Mono"/>
+          <w:color w:val="2FFF12"/>
+        </w:rPr>
+        <w:t>Switched to a new branch '</w:t>
+      </w:r>
+      <w:proofErr w:type="spellStart"/>
+      <w:r>
+        <w:rPr>
+          <w:rFonts w:ascii="Andale Mono" w:hAnsi="Andale Mono" w:cs="Andale Mono"/>
+          <w:color w:val="2FFF12"/>
+        </w:rPr>
+        <w:t>featureBranch</w:t>
+      </w:r>
+      <w:proofErr w:type="spellEnd"/>
+      <w:r>
+        <w:rPr>
+          <w:rFonts w:ascii="Andale Mono" w:hAnsi="Andale Mono" w:cs="Andale Mono"/>
+          <w:color w:val="2FFF12"/>
+        </w:rPr>
+        <w:t>'</w:t>
+      </w:r>
+    </w:p>
+    <w:p>
+      <w:pPr>
+        <w:rPr>
+          <w:rFonts w:ascii="Andale Mono" w:hAnsi="Andale Mono" w:cs="Andale Mono"/>
+          <w:color w:val="2FFF12"/>
+        </w:rPr>
+      </w:pPr>
+    </w:p>
+    <w:p>
       <w:bookmarkStart w:id="0" w:name="_GoBack"/>
       <w:bookmarkEnd w:id="0"/>
     </w:p>
@@ -224,6 +975,103 @@
     </w:sectPr>
   </w:body>
 </w:document>
+</file>
+
+<file path=word/numbering.xml><?xml version="1.0" encoding="utf-8"?>
+<w:numbering xmlns:wpc="http://schemas.microsoft.com/office/word/2010/wordprocessingCanvas" xmlns:cx="http://schemas.microsoft.com/office/drawing/2014/chartex" xmlns:cx1="http://schemas.microsoft.com/office/drawing/2015/9/8/chartex" xmlns:cx2="http://schemas.microsoft.com/office/drawing/2015/10/21/chartex" xmlns:cx3="http://schemas.microsoft.com/office/drawing/2016/5/9/chartex" xmlns:cx4="http://schemas.microsoft.com/office/drawing/2016/5/10/chartex" xmlns:cx5="http://schemas.microsoft.com/office/drawing/2016/5/11/chartex" xmlns:cx6="http://schemas.microsoft.com/office/drawing/2016/5/12/chartex" xmlns:cx7="http://schemas.microsoft.com/office/drawing/2016/5/13/chartex" xmlns:cx8="http://schemas.microsoft.com/office/drawing/2016/5/14/chartex" xmlns:mc="http://schemas.openxmlformats.org/markup-compatibility/2006" xmlns:aink="http://schemas.microsoft.com/office/drawing/2016/ink" xmlns:am3d="http://schemas.microsoft.com/office/drawing/2017/model3d" xmlns:o="urn:schemas-microsoft-com:office:office" xmlns:r="http://schemas.openxmlformats.org/officeDocument/2006/relationships" xmlns:m="http://schemas.openxmlformats.org/officeDocument/2006/math" xmlns:v="urn:schemas-microsoft-com:vml" xmlns:wp14="http://schemas.microsoft.com/office/word/2010/wordprocessingDrawing" xmlns:wp="http://schemas.openxmlformats.org/drawingml/2006/wordprocessingDrawing" xmlns:w10="urn:schemas-microsoft-com:office:word" xmlns:w="http://schemas.openxmlformats.org/wordprocessingml/2006/main" xmlns:w14="http://schemas.microsoft.com/office/word/2010/wordml" xmlns:w15="http://schemas.microsoft.com/office/word/2012/wordml" xmlns:w16cid="http://schemas.microsoft.com/office/word/2016/wordml/cid" xmlns:w16se="http://schemas.microsoft.com/office/word/2015/wordml/symex" xmlns:wpg="http://schemas.microsoft.com/office/word/2010/wordprocessingGroup" xmlns:wpi="http://schemas.microsoft.com/office/word/2010/wordprocessingInk" xmlns:wne="http://schemas.microsoft.com/office/word/2006/wordml" xmlns:wps="http://schemas.microsoft.com/office/word/2010/wordprocessingShape" mc:Ignorable="w14 w15 w16se w16cid wp14">
+  <w:abstractNum w:abstractNumId="0" w15:restartNumberingAfterBreak="0">
+    <w:nsid w:val="7F6F21A1"/>
+    <w:multiLevelType w:val="hybridMultilevel"/>
+    <w:tmpl w:val="EED650E0"/>
+    <w:lvl w:ilvl="0" w:tplc="0409000F">
+      <w:start w:val="1"/>
+      <w:numFmt w:val="decimal"/>
+      <w:lvlText w:val="%1."/>
+      <w:lvlJc w:val="left"/>
+      <w:pPr>
+        <w:ind w:left="720" w:hanging="360"/>
+      </w:pPr>
+      <w:rPr>
+        <w:rFonts w:hint="default"/>
+      </w:rPr>
+    </w:lvl>
+    <w:lvl w:ilvl="1" w:tplc="04090019" w:tentative="1">
+      <w:start w:val="1"/>
+      <w:numFmt w:val="lowerLetter"/>
+      <w:lvlText w:val="%2."/>
+      <w:lvlJc w:val="left"/>
+      <w:pPr>
+        <w:ind w:left="1440" w:hanging="360"/>
+      </w:pPr>
+    </w:lvl>
+    <w:lvl w:ilvl="2" w:tplc="0409001B" w:tentative="1">
+      <w:start w:val="1"/>
+      <w:numFmt w:val="lowerRoman"/>
+      <w:lvlText w:val="%3."/>
+      <w:lvlJc w:val="right"/>
+      <w:pPr>
+        <w:ind w:left="2160" w:hanging="180"/>
+      </w:pPr>
+    </w:lvl>
+    <w:lvl w:ilvl="3" w:tplc="0409000F" w:tentative="1">
+      <w:start w:val="1"/>
+      <w:numFmt w:val="decimal"/>
+      <w:lvlText w:val="%4."/>
+      <w:lvlJc w:val="left"/>
+      <w:pPr>
+        <w:ind w:left="2880" w:hanging="360"/>
+      </w:pPr>
+    </w:lvl>
+    <w:lvl w:ilvl="4" w:tplc="04090019" w:tentative="1">
+      <w:start w:val="1"/>
+      <w:numFmt w:val="lowerLetter"/>
+      <w:lvlText w:val="%5."/>
+      <w:lvlJc w:val="left"/>
+      <w:pPr>
+        <w:ind w:left="3600" w:hanging="360"/>
+      </w:pPr>
+    </w:lvl>
+    <w:lvl w:ilvl="5" w:tplc="0409001B" w:tentative="1">
+      <w:start w:val="1"/>
+      <w:numFmt w:val="lowerRoman"/>
+      <w:lvlText w:val="%6."/>
+      <w:lvlJc w:val="right"/>
+      <w:pPr>
+        <w:ind w:left="4320" w:hanging="180"/>
+      </w:pPr>
+    </w:lvl>
+    <w:lvl w:ilvl="6" w:tplc="0409000F" w:tentative="1">
+      <w:start w:val="1"/>
+      <w:numFmt w:val="decimal"/>
+      <w:lvlText w:val="%7."/>
+      <w:lvlJc w:val="left"/>
+      <w:pPr>
+        <w:ind w:left="5040" w:hanging="360"/>
+      </w:pPr>
+    </w:lvl>
+    <w:lvl w:ilvl="7" w:tplc="04090019" w:tentative="1">
+      <w:start w:val="1"/>
+      <w:numFmt w:val="lowerLetter"/>
+      <w:lvlText w:val="%8."/>
+      <w:lvlJc w:val="left"/>
+      <w:pPr>
+        <w:ind w:left="5760" w:hanging="360"/>
+      </w:pPr>
+    </w:lvl>
+    <w:lvl w:ilvl="8" w:tplc="0409001B" w:tentative="1">
+      <w:start w:val="1"/>
+      <w:numFmt w:val="lowerRoman"/>
+      <w:lvlText w:val="%9."/>
+      <w:lvlJc w:val="right"/>
+      <w:pPr>
+        <w:ind w:left="6480" w:hanging="180"/>
+      </w:pPr>
+    </w:lvl>
+  </w:abstractNum>
+  <w:num w:numId="1">
+    <w:abstractNumId w:val="0"/>
+  </w:num>
+</w:numbering>
 </file>
 
 <file path=word/styles.xml><?xml version="1.0" encoding="utf-8"?>
@@ -704,6 +1552,17 @@
     <w:basedOn w:val="DefaultParagraphFont"/>
     <w:rsid w:val="00BB5F7A"/>
   </w:style>
+  <w:style w:type="paragraph" w:styleId="ListParagraph">
+    <w:name w:val="List Paragraph"/>
+    <w:basedOn w:val="Normal"/>
+    <w:uiPriority w:val="34"/>
+    <w:qFormat/>
+    <w:rsid w:val="004B5E87"/>
+    <w:pPr>
+      <w:ind w:left="720"/>
+      <w:contextualSpacing/>
+    </w:pPr>
+  </w:style>
 </w:styles>
 </file>
 

</xml_diff>

<commit_message>
adicionei o config.txt [featuresBranch2]
</commit_message>
<xml_diff>
--- a/Exercicio.docx
+++ b/Exercicio.docx
@@ -59,18 +59,8 @@
           <w:sz w:val="20"/>
           <w:szCs w:val="20"/>
         </w:rPr>
-        <w:t xml:space="preserve">git </w:t>
-      </w:r>
-      <w:proofErr w:type="spellStart"/>
-      <w:r>
-        <w:rPr>
-          <w:rFonts w:ascii="Courier New" w:eastAsia="Times New Roman" w:hAnsi="Courier New" w:cs="Courier New"/>
-          <w:sz w:val="20"/>
-          <w:szCs w:val="20"/>
-        </w:rPr>
-        <w:t>init</w:t>
-      </w:r>
-      <w:proofErr w:type="spellEnd"/>
+        <w:t>git init</w:t>
+      </w:r>
     </w:p>
     <w:p>
       <w:pPr>
@@ -245,36 +235,32 @@
           <w:lang w:val="pt-BR"/>
         </w:rPr>
       </w:pPr>
-      <w:proofErr w:type="spellStart"/>
       <w:r>
         <w:rPr>
           <w:lang w:val="pt-BR"/>
         </w:rPr>
-        <w:t>git</w:t>
-      </w:r>
-      <w:proofErr w:type="spellEnd"/>
-      <w:r>
+        <w:t>git add .</w:t>
+      </w:r>
+    </w:p>
+    <w:p>
+      <w:pPr>
         <w:rPr>
           <w:lang w:val="pt-BR"/>
         </w:rPr>
-        <w:t xml:space="preserve"> </w:t>
-      </w:r>
-      <w:proofErr w:type="spellStart"/>
-      <w:proofErr w:type="gramStart"/>
-      <w:r>
+      </w:pPr>
+    </w:p>
+    <w:p>
+      <w:pPr>
         <w:rPr>
           <w:lang w:val="pt-BR"/>
         </w:rPr>
-        <w:t>add</w:t>
-      </w:r>
-      <w:proofErr w:type="spellEnd"/>
+      </w:pPr>
       <w:r>
         <w:rPr>
           <w:lang w:val="pt-BR"/>
         </w:rPr>
-        <w:t xml:space="preserve"> .</w:t>
-      </w:r>
-      <w:proofErr w:type="gramEnd"/>
+        <w:t>4.</w:t>
+      </w:r>
     </w:p>
     <w:p>
       <w:pPr>
@@ -286,52 +272,16 @@
     <w:p>
       <w:pPr>
         <w:rPr>
-          <w:lang w:val="pt-BR"/>
-        </w:rPr>
-      </w:pPr>
-      <w:r>
-        <w:rPr>
-          <w:lang w:val="pt-BR"/>
-        </w:rPr>
-        <w:t>4.</w:t>
-      </w:r>
-    </w:p>
-    <w:p>
-      <w:pPr>
-        <w:rPr>
-          <w:lang w:val="pt-BR"/>
-        </w:rPr>
-      </w:pPr>
-    </w:p>
-    <w:p>
-      <w:pPr>
-        <w:rPr>
-          <w:rFonts w:ascii="Andale Mono" w:hAnsi="Andale Mono" w:cs="Andale Mono"/>
-          <w:color w:val="2FFF12"/>
-        </w:rPr>
-      </w:pPr>
-      <w:r>
-        <w:rPr>
-          <w:rFonts w:ascii="Andale Mono" w:hAnsi="Andale Mono" w:cs="Andale Mono"/>
-          <w:color w:val="2FFF12"/>
-        </w:rPr>
-        <w:t>git commit -m "</w:t>
-      </w:r>
-      <w:proofErr w:type="spellStart"/>
-      <w:r>
-        <w:rPr>
-          <w:rFonts w:ascii="Andale Mono" w:hAnsi="Andale Mono" w:cs="Andale Mono"/>
-          <w:color w:val="2FFF12"/>
-        </w:rPr>
-        <w:t>primeiro</w:t>
-      </w:r>
-      <w:proofErr w:type="spellEnd"/>
-      <w:r>
-        <w:rPr>
-          <w:rFonts w:ascii="Andale Mono" w:hAnsi="Andale Mono" w:cs="Andale Mono"/>
-          <w:color w:val="2FFF12"/>
-        </w:rPr>
-        <w:t xml:space="preserve"> commit"</w:t>
+          <w:rFonts w:ascii="Andale Mono" w:hAnsi="Andale Mono" w:cs="Andale Mono"/>
+          <w:color w:val="2FFF12"/>
+        </w:rPr>
+      </w:pPr>
+      <w:r>
+        <w:rPr>
+          <w:rFonts w:ascii="Andale Mono" w:hAnsi="Andale Mono" w:cs="Andale Mono"/>
+          <w:color w:val="2FFF12"/>
+        </w:rPr>
+        <w:t>git commit -m "primeiro commit"</w:t>
       </w:r>
     </w:p>
     <w:p>
@@ -449,53 +399,12 @@
           <w:color w:val="2FFF12"/>
         </w:rPr>
       </w:pPr>
-      <w:proofErr w:type="spellStart"/>
-      <w:r>
-        <w:rPr>
-          <w:rFonts w:ascii="Andale Mono" w:hAnsi="Andale Mono" w:cs="Andale Mono"/>
-          <w:color w:val="2FFF12"/>
-        </w:rPr>
-        <w:t>Universidades-MacBook-</w:t>
-      </w:r>
-      <w:proofErr w:type="gramStart"/>
-      <w:r>
-        <w:rPr>
-          <w:rFonts w:ascii="Andale Mono" w:hAnsi="Andale Mono" w:cs="Andale Mono"/>
-          <w:color w:val="2FFF12"/>
-        </w:rPr>
-        <w:t>Pro:Exe</w:t>
-      </w:r>
-      <w:proofErr w:type="gramEnd"/>
-      <w:r>
-        <w:rPr>
-          <w:rFonts w:ascii="Andale Mono" w:hAnsi="Andale Mono" w:cs="Andale Mono"/>
-          <w:color w:val="2FFF12"/>
-        </w:rPr>
-        <w:t>_Git</w:t>
-      </w:r>
-      <w:proofErr w:type="spellEnd"/>
-      <w:r>
-        <w:rPr>
-          <w:rFonts w:ascii="Andale Mono" w:hAnsi="Andale Mono" w:cs="Andale Mono"/>
-          <w:color w:val="2FFF12"/>
-        </w:rPr>
-        <w:t xml:space="preserve"> </w:t>
-      </w:r>
-      <w:proofErr w:type="spellStart"/>
-      <w:r>
-        <w:rPr>
-          <w:rFonts w:ascii="Andale Mono" w:hAnsi="Andale Mono" w:cs="Andale Mono"/>
-          <w:color w:val="2FFF12"/>
-        </w:rPr>
-        <w:t>usp</w:t>
-      </w:r>
-      <w:proofErr w:type="spellEnd"/>
-      <w:r>
-        <w:rPr>
-          <w:rFonts w:ascii="Andale Mono" w:hAnsi="Andale Mono" w:cs="Andale Mono"/>
-          <w:color w:val="2FFF12"/>
-        </w:rPr>
-        <w:t>$ git reset --hard HEAD</w:t>
+      <w:r>
+        <w:rPr>
+          <w:rFonts w:ascii="Andale Mono" w:hAnsi="Andale Mono" w:cs="Andale Mono"/>
+          <w:color w:val="2FFF12"/>
+        </w:rPr>
+        <w:t>Universidades-MacBook-Pro:Exe_Git usp$ git reset --hard HEAD</w:t>
       </w:r>
     </w:p>
     <w:p>
@@ -527,23 +436,7 @@
           <w:rFonts w:ascii="Andale Mono" w:hAnsi="Andale Mono" w:cs="Andale Mono"/>
           <w:color w:val="2FFF12"/>
         </w:rPr>
-        <w:t xml:space="preserve">HEAD is now at 1d88a13 </w:t>
-      </w:r>
-      <w:proofErr w:type="spellStart"/>
-      <w:r>
-        <w:rPr>
-          <w:rFonts w:ascii="Andale Mono" w:hAnsi="Andale Mono" w:cs="Andale Mono"/>
-          <w:color w:val="2FFF12"/>
-        </w:rPr>
-        <w:t>primeiro</w:t>
-      </w:r>
-      <w:proofErr w:type="spellEnd"/>
-      <w:r>
-        <w:rPr>
-          <w:rFonts w:ascii="Andale Mono" w:hAnsi="Andale Mono" w:cs="Andale Mono"/>
-          <w:color w:val="2FFF12"/>
-        </w:rPr>
-        <w:t xml:space="preserve"> commit</w:t>
+        <w:t>HEAD is now at 1d88a13 primeiro commit</w:t>
       </w:r>
     </w:p>
     <w:p>
@@ -570,53 +463,12 @@
           <w:color w:val="2FFF12"/>
         </w:rPr>
       </w:pPr>
-      <w:proofErr w:type="spellStart"/>
-      <w:r>
-        <w:rPr>
-          <w:rFonts w:ascii="Andale Mono" w:hAnsi="Andale Mono" w:cs="Andale Mono"/>
-          <w:color w:val="2FFF12"/>
-        </w:rPr>
-        <w:t>Universidades-MacBook-</w:t>
-      </w:r>
-      <w:proofErr w:type="gramStart"/>
-      <w:r>
-        <w:rPr>
-          <w:rFonts w:ascii="Andale Mono" w:hAnsi="Andale Mono" w:cs="Andale Mono"/>
-          <w:color w:val="2FFF12"/>
-        </w:rPr>
-        <w:t>Pro:Exe</w:t>
-      </w:r>
-      <w:proofErr w:type="gramEnd"/>
-      <w:r>
-        <w:rPr>
-          <w:rFonts w:ascii="Andale Mono" w:hAnsi="Andale Mono" w:cs="Andale Mono"/>
-          <w:color w:val="2FFF12"/>
-        </w:rPr>
-        <w:t>_Git</w:t>
-      </w:r>
-      <w:proofErr w:type="spellEnd"/>
-      <w:r>
-        <w:rPr>
-          <w:rFonts w:ascii="Andale Mono" w:hAnsi="Andale Mono" w:cs="Andale Mono"/>
-          <w:color w:val="2FFF12"/>
-        </w:rPr>
-        <w:t xml:space="preserve"> </w:t>
-      </w:r>
-      <w:proofErr w:type="spellStart"/>
-      <w:r>
-        <w:rPr>
-          <w:rFonts w:ascii="Andale Mono" w:hAnsi="Andale Mono" w:cs="Andale Mono"/>
-          <w:color w:val="2FFF12"/>
-        </w:rPr>
-        <w:t>usp</w:t>
-      </w:r>
-      <w:proofErr w:type="spellEnd"/>
-      <w:r>
-        <w:rPr>
-          <w:rFonts w:ascii="Andale Mono" w:hAnsi="Andale Mono" w:cs="Andale Mono"/>
-          <w:color w:val="2FFF12"/>
-        </w:rPr>
-        <w:t>$ git add --all</w:t>
+      <w:r>
+        <w:rPr>
+          <w:rFonts w:ascii="Andale Mono" w:hAnsi="Andale Mono" w:cs="Andale Mono"/>
+          <w:color w:val="2FFF12"/>
+        </w:rPr>
+        <w:t>Universidades-MacBook-Pro:Exe_Git usp$ git add --all</w:t>
       </w:r>
     </w:p>
     <w:p>
@@ -643,85 +495,12 @@
           <w:color w:val="2FFF12"/>
         </w:rPr>
       </w:pPr>
-      <w:proofErr w:type="spellStart"/>
-      <w:r>
-        <w:rPr>
-          <w:rFonts w:ascii="Andale Mono" w:hAnsi="Andale Mono" w:cs="Andale Mono"/>
-          <w:color w:val="2FFF12"/>
-        </w:rPr>
-        <w:t>Universidades-MacBook-</w:t>
-      </w:r>
-      <w:proofErr w:type="gramStart"/>
-      <w:r>
-        <w:rPr>
-          <w:rFonts w:ascii="Andale Mono" w:hAnsi="Andale Mono" w:cs="Andale Mono"/>
-          <w:color w:val="2FFF12"/>
-        </w:rPr>
-        <w:t>Pro:Exe</w:t>
-      </w:r>
-      <w:proofErr w:type="gramEnd"/>
-      <w:r>
-        <w:rPr>
-          <w:rFonts w:ascii="Andale Mono" w:hAnsi="Andale Mono" w:cs="Andale Mono"/>
-          <w:color w:val="2FFF12"/>
-        </w:rPr>
-        <w:t>_Git</w:t>
-      </w:r>
-      <w:proofErr w:type="spellEnd"/>
-      <w:r>
-        <w:rPr>
-          <w:rFonts w:ascii="Andale Mono" w:hAnsi="Andale Mono" w:cs="Andale Mono"/>
-          <w:color w:val="2FFF12"/>
-        </w:rPr>
-        <w:t xml:space="preserve"> </w:t>
-      </w:r>
-      <w:proofErr w:type="spellStart"/>
-      <w:r>
-        <w:rPr>
-          <w:rFonts w:ascii="Andale Mono" w:hAnsi="Andale Mono" w:cs="Andale Mono"/>
-          <w:color w:val="2FFF12"/>
-        </w:rPr>
-        <w:t>usp</w:t>
-      </w:r>
-      <w:proofErr w:type="spellEnd"/>
-      <w:r>
-        <w:rPr>
-          <w:rFonts w:ascii="Andale Mono" w:hAnsi="Andale Mono" w:cs="Andale Mono"/>
-          <w:color w:val="2FFF12"/>
-        </w:rPr>
-        <w:t>$ git commit -m "</w:t>
-      </w:r>
-      <w:proofErr w:type="spellStart"/>
-      <w:r>
-        <w:rPr>
-          <w:rFonts w:ascii="Andale Mono" w:hAnsi="Andale Mono" w:cs="Andale Mono"/>
-          <w:color w:val="2FFF12"/>
-        </w:rPr>
-        <w:t>primeiro</w:t>
-      </w:r>
-      <w:proofErr w:type="spellEnd"/>
-      <w:r>
-        <w:rPr>
-          <w:rFonts w:ascii="Andale Mono" w:hAnsi="Andale Mono" w:cs="Andale Mono"/>
-          <w:color w:val="2FFF12"/>
-        </w:rPr>
-        <w:t xml:space="preserve"> commit </w:t>
-      </w:r>
-      <w:proofErr w:type="spellStart"/>
-      <w:r>
-        <w:rPr>
-          <w:rFonts w:ascii="Andale Mono" w:hAnsi="Andale Mono" w:cs="Andale Mono"/>
-          <w:color w:val="2FFF12"/>
-        </w:rPr>
-        <w:t>subindo</w:t>
-      </w:r>
-      <w:proofErr w:type="spellEnd"/>
-      <w:r>
-        <w:rPr>
-          <w:rFonts w:ascii="Andale Mono" w:hAnsi="Andale Mono" w:cs="Andale Mono"/>
-          <w:color w:val="2FFF12"/>
-        </w:rPr>
-        <w:t xml:space="preserve"> pasta resources"</w:t>
+      <w:r>
+        <w:rPr>
+          <w:rFonts w:ascii="Andale Mono" w:hAnsi="Andale Mono" w:cs="Andale Mono"/>
+          <w:color w:val="2FFF12"/>
+        </w:rPr>
+        <w:t>Universidades-MacBook-Pro:Exe_Git usp$ git commit -m "primeiro commit subindo pasta resources"</w:t>
       </w:r>
     </w:p>
     <w:p>
@@ -826,63 +605,13 @@
           <w:color w:val="2FFF12"/>
         </w:rPr>
       </w:pPr>
-      <w:proofErr w:type="spellStart"/>
-      <w:r>
-        <w:rPr>
-          <w:rFonts w:ascii="Andale Mono" w:hAnsi="Andale Mono" w:cs="Andale Mono"/>
-          <w:color w:val="2FFF12"/>
-        </w:rPr>
-        <w:t>Universidades-MacBook-</w:t>
-      </w:r>
-      <w:proofErr w:type="gramStart"/>
-      <w:r>
-        <w:rPr>
-          <w:rFonts w:ascii="Andale Mono" w:hAnsi="Andale Mono" w:cs="Andale Mono"/>
-          <w:color w:val="2FFF12"/>
-        </w:rPr>
-        <w:t>Pro:Exe</w:t>
-      </w:r>
-      <w:proofErr w:type="gramEnd"/>
-      <w:r>
-        <w:rPr>
-          <w:rFonts w:ascii="Andale Mono" w:hAnsi="Andale Mono" w:cs="Andale Mono"/>
-          <w:color w:val="2FFF12"/>
-        </w:rPr>
-        <w:t>_Git</w:t>
-      </w:r>
-      <w:proofErr w:type="spellEnd"/>
-      <w:r>
-        <w:rPr>
-          <w:rFonts w:ascii="Andale Mono" w:hAnsi="Andale Mono" w:cs="Andale Mono"/>
-          <w:color w:val="2FFF12"/>
-        </w:rPr>
-        <w:t xml:space="preserve"> </w:t>
-      </w:r>
-      <w:proofErr w:type="spellStart"/>
-      <w:r>
-        <w:rPr>
-          <w:rFonts w:ascii="Andale Mono" w:hAnsi="Andale Mono" w:cs="Andale Mono"/>
-          <w:color w:val="2FFF12"/>
-        </w:rPr>
-        <w:t>usp</w:t>
-      </w:r>
-      <w:proofErr w:type="spellEnd"/>
-      <w:r>
-        <w:rPr>
-          <w:rFonts w:ascii="Andale Mono" w:hAnsi="Andale Mono" w:cs="Andale Mono"/>
-          <w:color w:val="2FFF12"/>
-        </w:rPr>
-        <w:t xml:space="preserve">$ git checkout -b </w:t>
-      </w:r>
-      <w:proofErr w:type="spellStart"/>
-      <w:r>
-        <w:rPr>
-          <w:rFonts w:ascii="Andale Mono" w:hAnsi="Andale Mono" w:cs="Andale Mono"/>
-          <w:color w:val="2FFF12"/>
-        </w:rPr>
-        <w:t>featureBranch</w:t>
-      </w:r>
-      <w:proofErr w:type="spellEnd"/>
+      <w:r>
+        <w:rPr>
+          <w:rFonts w:ascii="Andale Mono" w:hAnsi="Andale Mono" w:cs="Andale Mono"/>
+          <w:color w:val="2FFF12"/>
+        </w:rPr>
+        <w:t>Universidades-MacBook-Pro:Exe_Git usp$ git checkout -b featureBranch</w:t>
+      </w:r>
     </w:p>
     <w:p>
       <w:pPr>
@@ -936,34 +665,239 @@
           <w:rFonts w:ascii="Andale Mono" w:hAnsi="Andale Mono" w:cs="Andale Mono"/>
           <w:color w:val="2FFF12"/>
         </w:rPr>
-        <w:t>Switched to a new branch '</w:t>
-      </w:r>
-      <w:proofErr w:type="spellStart"/>
-      <w:r>
-        <w:rPr>
-          <w:rFonts w:ascii="Andale Mono" w:hAnsi="Andale Mono" w:cs="Andale Mono"/>
-          <w:color w:val="2FFF12"/>
-        </w:rPr>
-        <w:t>featureBranch</w:t>
-      </w:r>
-      <w:proofErr w:type="spellEnd"/>
-      <w:r>
-        <w:rPr>
-          <w:rFonts w:ascii="Andale Mono" w:hAnsi="Andale Mono" w:cs="Andale Mono"/>
-          <w:color w:val="2FFF12"/>
-        </w:rPr>
-        <w:t>'</w:t>
-      </w:r>
-    </w:p>
-    <w:p>
-      <w:pPr>
-        <w:rPr>
-          <w:rFonts w:ascii="Andale Mono" w:hAnsi="Andale Mono" w:cs="Andale Mono"/>
-          <w:color w:val="2FFF12"/>
-        </w:rPr>
-      </w:pPr>
-    </w:p>
-    <w:p>
+        <w:t>Switched to a new branch 'featureBranch'</w:t>
+      </w:r>
+    </w:p>
+    <w:p>
+      <w:pPr>
+        <w:rPr>
+          <w:rFonts w:ascii="Andale Mono" w:hAnsi="Andale Mono" w:cs="Andale Mono"/>
+          <w:color w:val="2FFF12"/>
+        </w:rPr>
+      </w:pPr>
+    </w:p>
+    <w:p>
+      <w:pPr>
+        <w:tabs>
+          <w:tab w:val="left" w:pos="560"/>
+          <w:tab w:val="left" w:pos="1120"/>
+          <w:tab w:val="left" w:pos="1680"/>
+          <w:tab w:val="left" w:pos="2240"/>
+          <w:tab w:val="left" w:pos="2800"/>
+          <w:tab w:val="left" w:pos="3360"/>
+          <w:tab w:val="left" w:pos="3920"/>
+          <w:tab w:val="left" w:pos="4480"/>
+          <w:tab w:val="left" w:pos="5040"/>
+          <w:tab w:val="left" w:pos="5600"/>
+          <w:tab w:val="left" w:pos="6160"/>
+          <w:tab w:val="left" w:pos="6720"/>
+        </w:tabs>
+        <w:autoSpaceDE w:val="0"/>
+        <w:autoSpaceDN w:val="0"/>
+        <w:adjustRightInd w:val="0"/>
+        <w:rPr>
+          <w:rFonts w:ascii="Andale Mono" w:hAnsi="Andale Mono" w:cs="Andale Mono"/>
+          <w:color w:val="2FFF12"/>
+        </w:rPr>
+      </w:pPr>
+      <w:r>
+        <w:rPr>
+          <w:rFonts w:ascii="Andale Mono" w:hAnsi="Andale Mono" w:cs="Andale Mono"/>
+          <w:color w:val="2FFF12"/>
+        </w:rPr>
+        <w:t>Universidades-MacBook-Pro:Exe_Git usp$ git commit -a -m 'adicionei o reademe.txt [featuresBranch]'</w:t>
+      </w:r>
+    </w:p>
+    <w:p>
+      <w:pPr>
+        <w:tabs>
+          <w:tab w:val="left" w:pos="560"/>
+          <w:tab w:val="left" w:pos="1120"/>
+          <w:tab w:val="left" w:pos="1680"/>
+          <w:tab w:val="left" w:pos="2240"/>
+          <w:tab w:val="left" w:pos="2800"/>
+          <w:tab w:val="left" w:pos="3360"/>
+          <w:tab w:val="left" w:pos="3920"/>
+          <w:tab w:val="left" w:pos="4480"/>
+          <w:tab w:val="left" w:pos="5040"/>
+          <w:tab w:val="left" w:pos="5600"/>
+          <w:tab w:val="left" w:pos="6160"/>
+          <w:tab w:val="left" w:pos="6720"/>
+        </w:tabs>
+        <w:autoSpaceDE w:val="0"/>
+        <w:autoSpaceDN w:val="0"/>
+        <w:adjustRightInd w:val="0"/>
+        <w:rPr>
+          <w:rFonts w:ascii="Andale Mono" w:hAnsi="Andale Mono" w:cs="Andale Mono"/>
+          <w:color w:val="2FFF12"/>
+        </w:rPr>
+      </w:pPr>
+      <w:r>
+        <w:rPr>
+          <w:rFonts w:ascii="Andale Mono" w:hAnsi="Andale Mono" w:cs="Andale Mono"/>
+          <w:color w:val="2FFF12"/>
+        </w:rPr>
+        <w:t>[featureBranch a13548b] adicionei o reademe.txt [featuresBranch]</w:t>
+      </w:r>
+    </w:p>
+    <w:p>
+      <w:pPr>
+        <w:tabs>
+          <w:tab w:val="left" w:pos="560"/>
+          <w:tab w:val="left" w:pos="1120"/>
+          <w:tab w:val="left" w:pos="1680"/>
+          <w:tab w:val="left" w:pos="2240"/>
+          <w:tab w:val="left" w:pos="2800"/>
+          <w:tab w:val="left" w:pos="3360"/>
+          <w:tab w:val="left" w:pos="3920"/>
+          <w:tab w:val="left" w:pos="4480"/>
+          <w:tab w:val="left" w:pos="5040"/>
+          <w:tab w:val="left" w:pos="5600"/>
+          <w:tab w:val="left" w:pos="6160"/>
+          <w:tab w:val="left" w:pos="6720"/>
+        </w:tabs>
+        <w:autoSpaceDE w:val="0"/>
+        <w:autoSpaceDN w:val="0"/>
+        <w:adjustRightInd w:val="0"/>
+        <w:rPr>
+          <w:rFonts w:ascii="Andale Mono" w:hAnsi="Andale Mono" w:cs="Andale Mono"/>
+          <w:color w:val="2FFF12"/>
+        </w:rPr>
+      </w:pPr>
+      <w:r>
+        <w:rPr>
+          <w:rFonts w:ascii="Andale Mono" w:hAnsi="Andale Mono" w:cs="Andale Mono"/>
+          <w:color w:val="2FFF12"/>
+        </w:rPr>
+        <w:t xml:space="preserve"> 1 file changed, 0 insertions(+), 0 deletions(-)</w:t>
+      </w:r>
+    </w:p>
+    <w:p>
+      <w:pPr>
+        <w:rPr>
+          <w:rFonts w:ascii="Andale Mono" w:hAnsi="Andale Mono" w:cs="Andale Mono"/>
+          <w:color w:val="2FFF12"/>
+        </w:rPr>
+      </w:pPr>
+      <w:r>
+        <w:rPr>
+          <w:rFonts w:ascii="Andale Mono" w:hAnsi="Andale Mono" w:cs="Andale Mono"/>
+          <w:color w:val="2FFF12"/>
+        </w:rPr>
+        <w:t xml:space="preserve"> rewrite Exercicio.docx (73%)</w:t>
+      </w:r>
+    </w:p>
+    <w:p>
+      <w:pPr>
+        <w:rPr>
+          <w:rFonts w:ascii="Andale Mono" w:hAnsi="Andale Mono" w:cs="Andale Mono"/>
+          <w:color w:val="2FFF12"/>
+        </w:rPr>
+      </w:pPr>
+    </w:p>
+    <w:p>
+      <w:pPr>
+        <w:rPr>
+          <w:rFonts w:ascii="Andale Mono" w:hAnsi="Andale Mono" w:cs="Andale Mono"/>
+          <w:color w:val="2FFF12"/>
+        </w:rPr>
+      </w:pPr>
+      <w:r>
+        <w:rPr>
+          <w:rFonts w:ascii="Andale Mono" w:hAnsi="Andale Mono" w:cs="Andale Mono"/>
+          <w:color w:val="2FFF12"/>
+        </w:rPr>
+        <w:t>8.</w:t>
+      </w:r>
+    </w:p>
+    <w:p>
+      <w:pPr>
+        <w:rPr>
+          <w:rFonts w:ascii="Andale Mono" w:hAnsi="Andale Mono" w:cs="Andale Mono"/>
+          <w:color w:val="2FFF12"/>
+        </w:rPr>
+      </w:pPr>
+    </w:p>
+    <w:p>
+      <w:pPr>
+        <w:tabs>
+          <w:tab w:val="left" w:pos="560"/>
+          <w:tab w:val="left" w:pos="1120"/>
+          <w:tab w:val="left" w:pos="1680"/>
+          <w:tab w:val="left" w:pos="2240"/>
+          <w:tab w:val="left" w:pos="2800"/>
+          <w:tab w:val="left" w:pos="3360"/>
+          <w:tab w:val="left" w:pos="3920"/>
+          <w:tab w:val="left" w:pos="4480"/>
+          <w:tab w:val="left" w:pos="5040"/>
+          <w:tab w:val="left" w:pos="5600"/>
+          <w:tab w:val="left" w:pos="6160"/>
+          <w:tab w:val="left" w:pos="6720"/>
+        </w:tabs>
+        <w:autoSpaceDE w:val="0"/>
+        <w:autoSpaceDN w:val="0"/>
+        <w:adjustRightInd w:val="0"/>
+        <w:rPr>
+          <w:rFonts w:ascii="Andale Mono" w:hAnsi="Andale Mono" w:cs="Andale Mono"/>
+          <w:color w:val="2FFF12"/>
+        </w:rPr>
+      </w:pPr>
+      <w:r>
+        <w:rPr>
+          <w:rFonts w:ascii="Andale Mono" w:hAnsi="Andale Mono" w:cs="Andale Mono"/>
+          <w:color w:val="2FFF12"/>
+        </w:rPr>
+        <w:t>Universidades-MacBook-Pro:Exe_Git usp$ git checkout -b featureBranch2</w:t>
+      </w:r>
+    </w:p>
+    <w:p>
+      <w:pPr>
+        <w:tabs>
+          <w:tab w:val="left" w:pos="560"/>
+          <w:tab w:val="left" w:pos="1120"/>
+          <w:tab w:val="left" w:pos="1680"/>
+          <w:tab w:val="left" w:pos="2240"/>
+          <w:tab w:val="left" w:pos="2800"/>
+          <w:tab w:val="left" w:pos="3360"/>
+          <w:tab w:val="left" w:pos="3920"/>
+          <w:tab w:val="left" w:pos="4480"/>
+          <w:tab w:val="left" w:pos="5040"/>
+          <w:tab w:val="left" w:pos="5600"/>
+          <w:tab w:val="left" w:pos="6160"/>
+          <w:tab w:val="left" w:pos="6720"/>
+        </w:tabs>
+        <w:autoSpaceDE w:val="0"/>
+        <w:autoSpaceDN w:val="0"/>
+        <w:adjustRightInd w:val="0"/>
+        <w:rPr>
+          <w:rFonts w:ascii="Andale Mono" w:hAnsi="Andale Mono" w:cs="Andale Mono"/>
+          <w:color w:val="2FFF12"/>
+        </w:rPr>
+      </w:pPr>
+      <w:r>
+        <w:rPr>
+          <w:rFonts w:ascii="Andale Mono" w:hAnsi="Andale Mono" w:cs="Andale Mono"/>
+          <w:color w:val="2FFF12"/>
+        </w:rPr>
+        <w:t>M</w:t>
+      </w:r>
+      <w:r>
+        <w:rPr>
+          <w:rFonts w:ascii="Andale Mono" w:hAnsi="Andale Mono" w:cs="Andale Mono"/>
+          <w:color w:val="2FFF12"/>
+        </w:rPr>
+        <w:tab/>
+        <w:t>Exercicio.docx</w:t>
+      </w:r>
+    </w:p>
+    <w:p>
+      <w:r>
+        <w:rPr>
+          <w:rFonts w:ascii="Andale Mono" w:hAnsi="Andale Mono" w:cs="Andale Mono"/>
+          <w:color w:val="2FFF12"/>
+        </w:rPr>
+        <w:t>Switched to a new branch 'featureBranch2'</w:t>
+      </w:r>
       <w:bookmarkStart w:id="0" w:name="_GoBack"/>
       <w:bookmarkEnd w:id="0"/>
     </w:p>

</xml_diff>

<commit_message>
removi a pasta resources
</commit_message>
<xml_diff>
--- a/Exercicio.docx
+++ b/Exercicio.docx
@@ -891,12 +891,346 @@
       </w:r>
     </w:p>
     <w:p>
+      <w:pPr>
+        <w:rPr>
+          <w:rFonts w:ascii="Andale Mono" w:hAnsi="Andale Mono" w:cs="Andale Mono"/>
+          <w:color w:val="2FFF12"/>
+        </w:rPr>
+      </w:pPr>
       <w:r>
         <w:rPr>
           <w:rFonts w:ascii="Andale Mono" w:hAnsi="Andale Mono" w:cs="Andale Mono"/>
           <w:color w:val="2FFF12"/>
         </w:rPr>
         <w:t>Switched to a new branch 'featureBranch2'</w:t>
+      </w:r>
+    </w:p>
+    <w:p>
+      <w:pPr>
+        <w:rPr>
+          <w:rFonts w:ascii="Andale Mono" w:hAnsi="Andale Mono" w:cs="Andale Mono"/>
+          <w:color w:val="2FFF12"/>
+        </w:rPr>
+      </w:pPr>
+    </w:p>
+    <w:p>
+      <w:pPr>
+        <w:tabs>
+          <w:tab w:val="left" w:pos="560"/>
+          <w:tab w:val="left" w:pos="1120"/>
+          <w:tab w:val="left" w:pos="1680"/>
+          <w:tab w:val="left" w:pos="2240"/>
+          <w:tab w:val="left" w:pos="2800"/>
+          <w:tab w:val="left" w:pos="3360"/>
+          <w:tab w:val="left" w:pos="3920"/>
+          <w:tab w:val="left" w:pos="4480"/>
+          <w:tab w:val="left" w:pos="5040"/>
+          <w:tab w:val="left" w:pos="5600"/>
+          <w:tab w:val="left" w:pos="6160"/>
+          <w:tab w:val="left" w:pos="6720"/>
+        </w:tabs>
+        <w:autoSpaceDE w:val="0"/>
+        <w:autoSpaceDN w:val="0"/>
+        <w:adjustRightInd w:val="0"/>
+        <w:rPr>
+          <w:rFonts w:ascii="Andale Mono" w:hAnsi="Andale Mono" w:cs="Andale Mono"/>
+          <w:color w:val="2FFF12"/>
+        </w:rPr>
+      </w:pPr>
+      <w:r>
+        <w:rPr>
+          <w:rFonts w:ascii="Andale Mono" w:hAnsi="Andale Mono" w:cs="Andale Mono"/>
+          <w:color w:val="2FFF12"/>
+        </w:rPr>
+        <w:lastRenderedPageBreak/>
+        <w:t>Universidades-MacBook-Pro:Exe_Git usp$ vim config.txt</w:t>
+      </w:r>
+    </w:p>
+    <w:p>
+      <w:pPr>
+        <w:tabs>
+          <w:tab w:val="left" w:pos="560"/>
+          <w:tab w:val="left" w:pos="1120"/>
+          <w:tab w:val="left" w:pos="1680"/>
+          <w:tab w:val="left" w:pos="2240"/>
+          <w:tab w:val="left" w:pos="2800"/>
+          <w:tab w:val="left" w:pos="3360"/>
+          <w:tab w:val="left" w:pos="3920"/>
+          <w:tab w:val="left" w:pos="4480"/>
+          <w:tab w:val="left" w:pos="5040"/>
+          <w:tab w:val="left" w:pos="5600"/>
+          <w:tab w:val="left" w:pos="6160"/>
+          <w:tab w:val="left" w:pos="6720"/>
+        </w:tabs>
+        <w:autoSpaceDE w:val="0"/>
+        <w:autoSpaceDN w:val="0"/>
+        <w:adjustRightInd w:val="0"/>
+        <w:rPr>
+          <w:rFonts w:ascii="Andale Mono" w:hAnsi="Andale Mono" w:cs="Andale Mono"/>
+          <w:color w:val="2FFF12"/>
+        </w:rPr>
+      </w:pPr>
+      <w:r>
+        <w:rPr>
+          <w:rFonts w:ascii="Andale Mono" w:hAnsi="Andale Mono" w:cs="Andale Mono"/>
+          <w:color w:val="2FFF12"/>
+        </w:rPr>
+        <w:t>Universidades-MacBook-Pro:Exe_Git usp$ git commit -a -m 'adicionei o config.txt [featuresBranch2]'</w:t>
+      </w:r>
+    </w:p>
+    <w:p>
+      <w:pPr>
+        <w:tabs>
+          <w:tab w:val="left" w:pos="560"/>
+          <w:tab w:val="left" w:pos="1120"/>
+          <w:tab w:val="left" w:pos="1680"/>
+          <w:tab w:val="left" w:pos="2240"/>
+          <w:tab w:val="left" w:pos="2800"/>
+          <w:tab w:val="left" w:pos="3360"/>
+          <w:tab w:val="left" w:pos="3920"/>
+          <w:tab w:val="left" w:pos="4480"/>
+          <w:tab w:val="left" w:pos="5040"/>
+          <w:tab w:val="left" w:pos="5600"/>
+          <w:tab w:val="left" w:pos="6160"/>
+          <w:tab w:val="left" w:pos="6720"/>
+        </w:tabs>
+        <w:autoSpaceDE w:val="0"/>
+        <w:autoSpaceDN w:val="0"/>
+        <w:adjustRightInd w:val="0"/>
+        <w:rPr>
+          <w:rFonts w:ascii="Andale Mono" w:hAnsi="Andale Mono" w:cs="Andale Mono"/>
+          <w:color w:val="2FFF12"/>
+        </w:rPr>
+      </w:pPr>
+      <w:r>
+        <w:rPr>
+          <w:rFonts w:ascii="Andale Mono" w:hAnsi="Andale Mono" w:cs="Andale Mono"/>
+          <w:color w:val="2FFF12"/>
+        </w:rPr>
+        <w:t>[featureBranch2 c5b8659] adicionei o config.txt [featuresBranch2]</w:t>
+      </w:r>
+    </w:p>
+    <w:p>
+      <w:pPr>
+        <w:rPr>
+          <w:rFonts w:ascii="Andale Mono" w:hAnsi="Andale Mono" w:cs="Andale Mono"/>
+          <w:color w:val="2FFF12"/>
+        </w:rPr>
+      </w:pPr>
+      <w:r>
+        <w:rPr>
+          <w:rFonts w:ascii="Andale Mono" w:hAnsi="Andale Mono" w:cs="Andale Mono"/>
+          <w:color w:val="2FFF12"/>
+        </w:rPr>
+        <w:t xml:space="preserve"> 1 file changed, 0 insertions(+), 0 deletions(-)</w:t>
+      </w:r>
+    </w:p>
+    <w:p>
+      <w:pPr>
+        <w:rPr>
+          <w:rFonts w:ascii="Andale Mono" w:hAnsi="Andale Mono" w:cs="Andale Mono"/>
+          <w:color w:val="2FFF12"/>
+        </w:rPr>
+      </w:pPr>
+    </w:p>
+    <w:p>
+      <w:pPr>
+        <w:rPr>
+          <w:rFonts w:ascii="Andale Mono" w:hAnsi="Andale Mono" w:cs="Andale Mono"/>
+          <w:color w:val="2FFF12"/>
+        </w:rPr>
+      </w:pPr>
+      <w:r>
+        <w:rPr>
+          <w:rFonts w:ascii="Andale Mono" w:hAnsi="Andale Mono" w:cs="Andale Mono"/>
+          <w:color w:val="2FFF12"/>
+        </w:rPr>
+        <w:t>9.</w:t>
+      </w:r>
+    </w:p>
+    <w:p>
+      <w:pPr>
+        <w:rPr>
+          <w:rFonts w:ascii="Andale Mono" w:hAnsi="Andale Mono" w:cs="Andale Mono"/>
+          <w:color w:val="2FFF12"/>
+        </w:rPr>
+      </w:pPr>
+    </w:p>
+    <w:p>
+      <w:pPr>
+        <w:tabs>
+          <w:tab w:val="left" w:pos="560"/>
+          <w:tab w:val="left" w:pos="1120"/>
+          <w:tab w:val="left" w:pos="1680"/>
+          <w:tab w:val="left" w:pos="2240"/>
+          <w:tab w:val="left" w:pos="2800"/>
+          <w:tab w:val="left" w:pos="3360"/>
+          <w:tab w:val="left" w:pos="3920"/>
+          <w:tab w:val="left" w:pos="4480"/>
+          <w:tab w:val="left" w:pos="5040"/>
+          <w:tab w:val="left" w:pos="5600"/>
+          <w:tab w:val="left" w:pos="6160"/>
+          <w:tab w:val="left" w:pos="6720"/>
+        </w:tabs>
+        <w:autoSpaceDE w:val="0"/>
+        <w:autoSpaceDN w:val="0"/>
+        <w:adjustRightInd w:val="0"/>
+        <w:rPr>
+          <w:rFonts w:ascii="Andale Mono" w:hAnsi="Andale Mono" w:cs="Andale Mono"/>
+          <w:color w:val="2FFF12"/>
+        </w:rPr>
+      </w:pPr>
+      <w:r>
+        <w:rPr>
+          <w:rFonts w:ascii="Andale Mono" w:hAnsi="Andale Mono" w:cs="Andale Mono"/>
+          <w:color w:val="2FFF12"/>
+        </w:rPr>
+        <w:t>Universidades-MacBook-Pro:Exe_Git usp$ git checkout -b 'hotfix'</w:t>
+      </w:r>
+    </w:p>
+    <w:p>
+      <w:pPr>
+        <w:tabs>
+          <w:tab w:val="left" w:pos="560"/>
+          <w:tab w:val="left" w:pos="1120"/>
+          <w:tab w:val="left" w:pos="1680"/>
+          <w:tab w:val="left" w:pos="2240"/>
+          <w:tab w:val="left" w:pos="2800"/>
+          <w:tab w:val="left" w:pos="3360"/>
+          <w:tab w:val="left" w:pos="3920"/>
+          <w:tab w:val="left" w:pos="4480"/>
+          <w:tab w:val="left" w:pos="5040"/>
+          <w:tab w:val="left" w:pos="5600"/>
+          <w:tab w:val="left" w:pos="6160"/>
+          <w:tab w:val="left" w:pos="6720"/>
+        </w:tabs>
+        <w:autoSpaceDE w:val="0"/>
+        <w:autoSpaceDN w:val="0"/>
+        <w:adjustRightInd w:val="0"/>
+        <w:rPr>
+          <w:rFonts w:ascii="Andale Mono" w:hAnsi="Andale Mono" w:cs="Andale Mono"/>
+          <w:color w:val="2FFF12"/>
+        </w:rPr>
+      </w:pPr>
+      <w:r>
+        <w:rPr>
+          <w:rFonts w:ascii="Andale Mono" w:hAnsi="Andale Mono" w:cs="Andale Mono"/>
+          <w:color w:val="2FFF12"/>
+        </w:rPr>
+        <w:t>M</w:t>
+      </w:r>
+      <w:r>
+        <w:rPr>
+          <w:rFonts w:ascii="Andale Mono" w:hAnsi="Andale Mono" w:cs="Andale Mono"/>
+          <w:color w:val="2FFF12"/>
+        </w:rPr>
+        <w:tab/>
+        <w:t>Exercicio.docx</w:t>
+      </w:r>
+    </w:p>
+    <w:p>
+      <w:pPr>
+        <w:tabs>
+          <w:tab w:val="left" w:pos="560"/>
+          <w:tab w:val="left" w:pos="1120"/>
+          <w:tab w:val="left" w:pos="1680"/>
+          <w:tab w:val="left" w:pos="2240"/>
+          <w:tab w:val="left" w:pos="2800"/>
+          <w:tab w:val="left" w:pos="3360"/>
+          <w:tab w:val="left" w:pos="3920"/>
+          <w:tab w:val="left" w:pos="4480"/>
+          <w:tab w:val="left" w:pos="5040"/>
+          <w:tab w:val="left" w:pos="5600"/>
+          <w:tab w:val="left" w:pos="6160"/>
+          <w:tab w:val="left" w:pos="6720"/>
+        </w:tabs>
+        <w:autoSpaceDE w:val="0"/>
+        <w:autoSpaceDN w:val="0"/>
+        <w:adjustRightInd w:val="0"/>
+        <w:rPr>
+          <w:rFonts w:ascii="Andale Mono" w:hAnsi="Andale Mono" w:cs="Andale Mono"/>
+          <w:color w:val="2FFF12"/>
+        </w:rPr>
+      </w:pPr>
+      <w:r>
+        <w:rPr>
+          <w:rFonts w:ascii="Andale Mono" w:hAnsi="Andale Mono" w:cs="Andale Mono"/>
+          <w:color w:val="2FFF12"/>
+        </w:rPr>
+        <w:t>Switched to a new branch 'hotfix'</w:t>
+      </w:r>
+    </w:p>
+    <w:p>
+      <w:pPr>
+        <w:tabs>
+          <w:tab w:val="left" w:pos="560"/>
+          <w:tab w:val="left" w:pos="1120"/>
+          <w:tab w:val="left" w:pos="1680"/>
+          <w:tab w:val="left" w:pos="2240"/>
+          <w:tab w:val="left" w:pos="2800"/>
+          <w:tab w:val="left" w:pos="3360"/>
+          <w:tab w:val="left" w:pos="3920"/>
+          <w:tab w:val="left" w:pos="4480"/>
+          <w:tab w:val="left" w:pos="5040"/>
+          <w:tab w:val="left" w:pos="5600"/>
+          <w:tab w:val="left" w:pos="6160"/>
+          <w:tab w:val="left" w:pos="6720"/>
+        </w:tabs>
+        <w:autoSpaceDE w:val="0"/>
+        <w:autoSpaceDN w:val="0"/>
+        <w:adjustRightInd w:val="0"/>
+        <w:rPr>
+          <w:rFonts w:ascii="Andale Mono" w:hAnsi="Andale Mono" w:cs="Andale Mono"/>
+          <w:color w:val="2FFF12"/>
+        </w:rPr>
+      </w:pPr>
+      <w:r>
+        <w:rPr>
+          <w:rFonts w:ascii="Andale Mono" w:hAnsi="Andale Mono" w:cs="Andale Mono"/>
+          <w:color w:val="2FFF12"/>
+        </w:rPr>
+        <w:t>Universidades-MacBook-Pro:Exe_Git usp$ rm</w:t>
+      </w:r>
+    </w:p>
+    <w:p>
+      <w:pPr>
+        <w:tabs>
+          <w:tab w:val="left" w:pos="560"/>
+          <w:tab w:val="left" w:pos="1120"/>
+          <w:tab w:val="left" w:pos="1680"/>
+          <w:tab w:val="left" w:pos="2240"/>
+          <w:tab w:val="left" w:pos="2800"/>
+          <w:tab w:val="left" w:pos="3360"/>
+          <w:tab w:val="left" w:pos="3920"/>
+          <w:tab w:val="left" w:pos="4480"/>
+          <w:tab w:val="left" w:pos="5040"/>
+          <w:tab w:val="left" w:pos="5600"/>
+          <w:tab w:val="left" w:pos="6160"/>
+          <w:tab w:val="left" w:pos="6720"/>
+        </w:tabs>
+        <w:autoSpaceDE w:val="0"/>
+        <w:autoSpaceDN w:val="0"/>
+        <w:adjustRightInd w:val="0"/>
+        <w:rPr>
+          <w:rFonts w:ascii="Andale Mono" w:hAnsi="Andale Mono" w:cs="Andale Mono"/>
+          <w:color w:val="2FFF12"/>
+        </w:rPr>
+      </w:pPr>
+      <w:r>
+        <w:rPr>
+          <w:rFonts w:ascii="Andale Mono" w:hAnsi="Andale Mono" w:cs="Andale Mono"/>
+          <w:color w:val="2FFF12"/>
+        </w:rPr>
+        <w:t xml:space="preserve">rm           rmdir        rmic         rmid         rmiregistry  </w:t>
+      </w:r>
+    </w:p>
+    <w:p>
+      <w:r>
+        <w:rPr>
+          <w:rFonts w:ascii="Andale Mono" w:hAnsi="Andale Mono" w:cs="Andale Mono"/>
+          <w:color w:val="2FFF12"/>
+        </w:rPr>
+        <w:t>Universidades-MacBook-Pro:Exe_Git usp$ rm -Rf resources</w:t>
       </w:r>
       <w:bookmarkStart w:id="0" w:name="_GoBack"/>
       <w:bookmarkEnd w:id="0"/>

</xml_diff>